<commit_message>
web api done push
</commit_message>
<xml_diff>
--- a/Day3/web/api/Web API Questions.docx
+++ b/Day3/web/api/Web API Questions.docx
@@ -191,11 +191,12 @@
       <w:r>
         <w:br/>
       </w:r>
-      <w:proofErr w:type="spellStart"/>
-      <w:r>
-        <w:t>mkdir</w:t>
-      </w:r>
-      <w:proofErr w:type="spellEnd"/>
+      <w:r>
+        <w:t>m</w:t>
+      </w:r>
+      <w:r>
+        <w:t>v [file name]</w:t>
+      </w:r>
       <w:r>
         <w:t xml:space="preserve"> </w:t>
       </w:r>
@@ -290,6 +291,23 @@
         <w:t>iotapi</w:t>
       </w:r>
       <w:proofErr w:type="spellEnd"/>
+      <w:proofErr w:type="gramStart"/>
+      <w:r>
+        <w:rPr>
+          <w:rFonts w:ascii="Consolas" w:hAnsi="Consolas"/>
+          <w:color w:val="24292E"/>
+          <w:sz w:val="20"/>
+          <w:szCs w:val="20"/>
+        </w:rPr>
+        <w:t>/</w:t>
+      </w:r>
+      <w:r>
+        <w:t>[</w:t>
+      </w:r>
+      <w:proofErr w:type="gramEnd"/>
+      <w:r>
+        <w:t>file name]</w:t>
+      </w:r>
     </w:p>
     <w:p>
       <w:pPr>
@@ -477,6 +495,9 @@
         <w:t>keyword: value) system</w:t>
       </w:r>
       <w:r>
+        <w:t>. A file for storing info in a convenient way</w:t>
+      </w:r>
+      <w:r>
         <w:br/>
       </w:r>
     </w:p>
@@ -644,6 +665,9 @@
       <w:r>
         <w:br/>
       </w:r>
+      <w:r>
+        <w:t>Process request sent to our web server and responds with hello, States</w:t>
+      </w:r>
     </w:p>
     <w:p>
       <w:pPr>
@@ -667,6 +691,9 @@
       <w:r>
         <w:br/>
       </w:r>
+      <w:r>
+        <w:t>Shell script</w:t>
+      </w:r>
     </w:p>
     <w:p>
       <w:pPr>
@@ -713,6 +740,22 @@
       <w:r>
         <w:t>Define “Design for Test”:</w:t>
       </w:r>
+    </w:p>
+    <w:p>
+      <w:pPr>
+        <w:pStyle w:val="ListParagraph"/>
+      </w:pPr>
+      <w:r>
+        <w:t xml:space="preserve">Methodology where each method of code has a specific test to </w:t>
+      </w:r>
+      <w:proofErr w:type="spellStart"/>
+      <w:r>
+        <w:t>excersize</w:t>
+      </w:r>
+      <w:proofErr w:type="spellEnd"/>
+      <w:r>
+        <w:t xml:space="preserve"> to determine the success of the output</w:t>
+      </w:r>
       <w:r>
         <w:br/>
       </w:r>
@@ -736,6 +779,17 @@
       <w:r>
         <w:br/>
       </w:r>
+      <w:r>
+        <w:t xml:space="preserve">They pull the info </w:t>
+      </w:r>
+      <w:proofErr w:type="spellStart"/>
+      <w:r>
+        <w:t>stroed</w:t>
+      </w:r>
+      <w:proofErr w:type="spellEnd"/>
+      <w:r>
+        <w:t xml:space="preserve"> in our environment variable</w:t>
+      </w:r>
     </w:p>
     <w:p>
       <w:pPr>
@@ -759,6 +813,14 @@
       <w:r>
         <w:br/>
       </w:r>
+      <w:proofErr w:type="spellStart"/>
+      <w:r>
+        <w:t>ConfigPool</w:t>
+      </w:r>
+      <w:proofErr w:type="spellEnd"/>
+      <w:r>
+        <w:t xml:space="preserve"> stores connection information</w:t>
+      </w:r>
     </w:p>
     <w:p>
       <w:pPr>
@@ -770,6 +832,14 @@
       </w:pPr>
       <w:r>
         <w:t>What is the Python equivalent of the “try catch” method?</w:t>
+      </w:r>
+    </w:p>
+    <w:p>
+      <w:pPr>
+        <w:pStyle w:val="ListParagraph"/>
+      </w:pPr>
+      <w:r>
+        <w:t>Try except</w:t>
       </w:r>
       <w:r>
         <w:br/>
@@ -784,7 +854,6 @@
     <w:p/>
     <w:p>
       <w:r>
-        <w:lastRenderedPageBreak/>
         <w:t>Take a screenshot of the command “node iotdb.js”</w:t>
       </w:r>
     </w:p>
@@ -957,6 +1026,52 @@
       <w:r>
         <w:br/>
       </w:r>
+      <w:r>
+        <w:rPr>
+          <w:noProof/>
+        </w:rPr>
+        <w:drawing>
+          <wp:inline distT="0" distB="0" distL="0" distR="0" wp14:anchorId="6C015906" wp14:editId="0AC1311F">
+            <wp:extent cx="5334744" cy="152421"/>
+            <wp:effectExtent l="0" t="0" r="0" b="0"/>
+            <wp:docPr id="9" name="Picture 9"/>
+            <wp:cNvGraphicFramePr>
+              <a:graphicFrameLocks xmlns:a="http://schemas.openxmlformats.org/drawingml/2006/main" noChangeAspect="1"/>
+            </wp:cNvGraphicFramePr>
+            <a:graphic xmlns:a="http://schemas.openxmlformats.org/drawingml/2006/main">
+              <a:graphicData uri="http://schemas.openxmlformats.org/drawingml/2006/picture">
+                <pic:pic xmlns:pic="http://schemas.openxmlformats.org/drawingml/2006/picture">
+                  <pic:nvPicPr>
+                    <pic:cNvPr id="9" name="addingStates.PNG"/>
+                    <pic:cNvPicPr/>
+                  </pic:nvPicPr>
+                  <pic:blipFill>
+                    <a:blip r:embed="rId15">
+                      <a:extLst>
+                        <a:ext uri="{28A0092B-C50C-407E-A947-70E740481C1C}">
+                          <a14:useLocalDpi xmlns:a14="http://schemas.microsoft.com/office/drawing/2010/main" val="0"/>
+                        </a:ext>
+                      </a:extLst>
+                    </a:blip>
+                    <a:stretch>
+                      <a:fillRect/>
+                    </a:stretch>
+                  </pic:blipFill>
+                  <pic:spPr>
+                    <a:xfrm>
+                      <a:off x="0" y="0"/>
+                      <a:ext cx="5334744" cy="152421"/>
+                    </a:xfrm>
+                    <a:prstGeom prst="rect">
+                      <a:avLst/>
+                    </a:prstGeom>
+                  </pic:spPr>
+                </pic:pic>
+              </a:graphicData>
+            </a:graphic>
+          </wp:inline>
+        </w:drawing>
+      </w:r>
     </w:p>
     <w:p>
       <w:pPr>
@@ -997,7 +1112,7 @@
                     <pic:cNvPicPr/>
                   </pic:nvPicPr>
                   <pic:blipFill>
-                    <a:blip r:embed="rId15">
+                    <a:blip r:embed="rId16">
                       <a:extLst>
                         <a:ext uri="{28A0092B-C50C-407E-A947-70E740481C1C}">
                           <a14:useLocalDpi xmlns:a14="http://schemas.microsoft.com/office/drawing/2010/main" val="0"/>
@@ -1043,6 +1158,72 @@
       <w:r>
         <w:br/>
       </w:r>
+      <w:r>
+        <w:rPr>
+          <w:noProof/>
+        </w:rPr>
+        <w:drawing>
+          <wp:inline distT="0" distB="0" distL="0" distR="0">
+            <wp:extent cx="5468113" cy="1171739"/>
+            <wp:effectExtent l="0" t="0" r="0" b="9525"/>
+            <wp:docPr id="10" name="Picture 10"/>
+            <wp:cNvGraphicFramePr>
+              <a:graphicFrameLocks xmlns:a="http://schemas.openxmlformats.org/drawingml/2006/main" noChangeAspect="1"/>
+            </wp:cNvGraphicFramePr>
+            <a:graphic xmlns:a="http://schemas.openxmlformats.org/drawingml/2006/main">
+              <a:graphicData uri="http://schemas.openxmlformats.org/drawingml/2006/picture">
+                <pic:pic xmlns:pic="http://schemas.openxmlformats.org/drawingml/2006/picture">
+                  <pic:nvPicPr>
+                    <pic:cNvPr id="10" name="GetWorking.PNG"/>
+                    <pic:cNvPicPr/>
+                  </pic:nvPicPr>
+                  <pic:blipFill>
+                    <a:blip r:embed="rId17">
+                      <a:extLst>
+                        <a:ext uri="{28A0092B-C50C-407E-A947-70E740481C1C}">
+                          <a14:useLocalDpi xmlns:a14="http://schemas.microsoft.com/office/drawing/2010/main" val="0"/>
+                        </a:ext>
+                      </a:extLst>
+                    </a:blip>
+                    <a:stretch>
+                      <a:fillRect/>
+                    </a:stretch>
+                  </pic:blipFill>
+                  <pic:spPr>
+                    <a:xfrm>
+                      <a:off x="0" y="0"/>
+                      <a:ext cx="5468113" cy="1171739"/>
+                    </a:xfrm>
+                    <a:prstGeom prst="rect">
+                      <a:avLst/>
+                    </a:prstGeom>
+                  </pic:spPr>
+                </pic:pic>
+              </a:graphicData>
+            </a:graphic>
+          </wp:inline>
+        </w:drawing>
+      </w:r>
+    </w:p>
+    <w:p>
+      <w:pPr>
+        <w:pStyle w:val="ListParagraph"/>
+      </w:pPr>
+    </w:p>
+    <w:p>
+      <w:pPr>
+        <w:pStyle w:val="ListParagraph"/>
+      </w:pPr>
+    </w:p>
+    <w:p>
+      <w:pPr>
+        <w:pStyle w:val="ListParagraph"/>
+      </w:pPr>
+    </w:p>
+    <w:p>
+      <w:pPr>
+        <w:pStyle w:val="ListParagraph"/>
+      </w:pPr>
     </w:p>
     <w:p>
       <w:pPr>
@@ -1060,173 +1241,526 @@
         <w:t>db</w:t>
       </w:r>
       <w:proofErr w:type="spellEnd"/>
-      <w:r>
-        <w:br/>
-      </w:r>
+    </w:p>
+    <w:p>
+      <w:pPr>
+        <w:pStyle w:val="ListParagraph"/>
+      </w:pPr>
+      <w:r>
+        <w:rPr>
+          <w:noProof/>
+        </w:rPr>
+        <w:drawing>
+          <wp:inline distT="0" distB="0" distL="0" distR="0">
+            <wp:extent cx="5668166" cy="371527"/>
+            <wp:effectExtent l="0" t="0" r="0" b="9525"/>
+            <wp:docPr id="11" name="Picture 11"/>
+            <wp:cNvGraphicFramePr>
+              <a:graphicFrameLocks xmlns:a="http://schemas.openxmlformats.org/drawingml/2006/main" noChangeAspect="1"/>
+            </wp:cNvGraphicFramePr>
+            <a:graphic xmlns:a="http://schemas.openxmlformats.org/drawingml/2006/main">
+              <a:graphicData uri="http://schemas.openxmlformats.org/drawingml/2006/picture">
+                <pic:pic xmlns:pic="http://schemas.openxmlformats.org/drawingml/2006/picture">
+                  <pic:nvPicPr>
+                    <pic:cNvPr id="11" name="Updating.PNG"/>
+                    <pic:cNvPicPr/>
+                  </pic:nvPicPr>
+                  <pic:blipFill>
+                    <a:blip r:embed="rId18">
+                      <a:extLst>
+                        <a:ext uri="{28A0092B-C50C-407E-A947-70E740481C1C}">
+                          <a14:useLocalDpi xmlns:a14="http://schemas.microsoft.com/office/drawing/2010/main" val="0"/>
+                        </a:ext>
+                      </a:extLst>
+                    </a:blip>
+                    <a:stretch>
+                      <a:fillRect/>
+                    </a:stretch>
+                  </pic:blipFill>
+                  <pic:spPr>
+                    <a:xfrm>
+                      <a:off x="0" y="0"/>
+                      <a:ext cx="5668166" cy="371527"/>
+                    </a:xfrm>
+                    <a:prstGeom prst="rect">
+                      <a:avLst/>
+                    </a:prstGeom>
+                  </pic:spPr>
+                </pic:pic>
+              </a:graphicData>
+            </a:graphic>
+          </wp:inline>
+        </w:drawing>
+      </w:r>
+    </w:p>
+    <w:p>
+      <w:pPr>
+        <w:pStyle w:val="ListParagraph"/>
+      </w:pPr>
+    </w:p>
+    <w:p>
+      <w:r>
+        <w:br/>
+      </w:r>
+    </w:p>
+    <w:p>
+      <w:r>
+        <w:t>Part 5 Web API Questions</w:t>
+      </w:r>
+    </w:p>
+    <w:p>
+      <w:pPr>
+        <w:pStyle w:val="ListParagraph"/>
+        <w:numPr>
+          <w:ilvl w:val="0"/>
+          <w:numId w:val="1"/>
+        </w:numPr>
+      </w:pPr>
+      <w:r>
+        <w:t xml:space="preserve">What does the </w:t>
+      </w:r>
+      <w:proofErr w:type="spellStart"/>
+      <w:r>
+        <w:t>router.get</w:t>
+      </w:r>
+      <w:proofErr w:type="spellEnd"/>
+      <w:r>
+        <w:t xml:space="preserve"> methods do?</w:t>
+      </w:r>
+      <w:r>
+        <w:br/>
+      </w:r>
+      <w:r>
+        <w:t>get the route</w:t>
+      </w:r>
+    </w:p>
+    <w:p>
+      <w:pPr>
+        <w:pStyle w:val="ListParagraph"/>
+        <w:numPr>
+          <w:ilvl w:val="0"/>
+          <w:numId w:val="1"/>
+        </w:numPr>
+      </w:pPr>
+      <w:r>
+        <w:t>What is the purpose of the constants in the file accounts.js?</w:t>
+      </w:r>
+      <w:r>
+        <w:br/>
+      </w:r>
+      <w:r>
+        <w:t>tell the file what it needs to bring in</w:t>
+      </w:r>
+    </w:p>
+    <w:p>
+      <w:pPr>
+        <w:pStyle w:val="ListParagraph"/>
+        <w:numPr>
+          <w:ilvl w:val="0"/>
+          <w:numId w:val="1"/>
+        </w:numPr>
+      </w:pPr>
+      <w:r>
+        <w:t>Submit a screen shot of pulling the accounts using index.js (Before the Accounts Unit Test portion).</w:t>
+      </w:r>
+    </w:p>
+    <w:p>
+      <w:pPr>
+        <w:pStyle w:val="ListParagraph"/>
+      </w:pPr>
+      <w:r>
+        <w:rPr>
+          <w:noProof/>
+        </w:rPr>
+        <w:drawing>
+          <wp:inline distT="0" distB="0" distL="0" distR="0">
+            <wp:extent cx="5943600" cy="2359025"/>
+            <wp:effectExtent l="0" t="0" r="0" b="3175"/>
+            <wp:docPr id="12" name="Picture 12"/>
+            <wp:cNvGraphicFramePr>
+              <a:graphicFrameLocks xmlns:a="http://schemas.openxmlformats.org/drawingml/2006/main" noChangeAspect="1"/>
+            </wp:cNvGraphicFramePr>
+            <a:graphic xmlns:a="http://schemas.openxmlformats.org/drawingml/2006/main">
+              <a:graphicData uri="http://schemas.openxmlformats.org/drawingml/2006/picture">
+                <pic:pic xmlns:pic="http://schemas.openxmlformats.org/drawingml/2006/picture">
+                  <pic:nvPicPr>
+                    <pic:cNvPr id="12" name="Accounts.PNG"/>
+                    <pic:cNvPicPr/>
+                  </pic:nvPicPr>
+                  <pic:blipFill>
+                    <a:blip r:embed="rId19">
+                      <a:extLst>
+                        <a:ext uri="{28A0092B-C50C-407E-A947-70E740481C1C}">
+                          <a14:useLocalDpi xmlns:a14="http://schemas.microsoft.com/office/drawing/2010/main" val="0"/>
+                        </a:ext>
+                      </a:extLst>
+                    </a:blip>
+                    <a:stretch>
+                      <a:fillRect/>
+                    </a:stretch>
+                  </pic:blipFill>
+                  <pic:spPr>
+                    <a:xfrm>
+                      <a:off x="0" y="0"/>
+                      <a:ext cx="5943600" cy="2359025"/>
+                    </a:xfrm>
+                    <a:prstGeom prst="rect">
+                      <a:avLst/>
+                    </a:prstGeom>
+                  </pic:spPr>
+                </pic:pic>
+              </a:graphicData>
+            </a:graphic>
+          </wp:inline>
+        </w:drawing>
+      </w:r>
+      <w:r>
+        <w:br/>
+      </w:r>
+    </w:p>
+    <w:p>
+      <w:pPr>
+        <w:pStyle w:val="ListParagraph"/>
+        <w:numPr>
+          <w:ilvl w:val="0"/>
+          <w:numId w:val="1"/>
+        </w:numPr>
+      </w:pPr>
+      <w:r>
+        <w:t xml:space="preserve">Submit a screenshot of adding accounts to the </w:t>
+      </w:r>
+      <w:proofErr w:type="spellStart"/>
+      <w:r>
+        <w:t>db</w:t>
+      </w:r>
+      <w:proofErr w:type="spellEnd"/>
+      <w:r>
+        <w:rPr>
+          <w:noProof/>
+        </w:rPr>
+        <w:drawing>
+          <wp:inline distT="0" distB="0" distL="0" distR="0">
+            <wp:extent cx="5563376" cy="743054"/>
+            <wp:effectExtent l="0" t="0" r="0" b="0"/>
+            <wp:docPr id="13" name="Picture 13"/>
+            <wp:cNvGraphicFramePr>
+              <a:graphicFrameLocks xmlns:a="http://schemas.openxmlformats.org/drawingml/2006/main" noChangeAspect="1"/>
+            </wp:cNvGraphicFramePr>
+            <a:graphic xmlns:a="http://schemas.openxmlformats.org/drawingml/2006/main">
+              <a:graphicData uri="http://schemas.openxmlformats.org/drawingml/2006/picture">
+                <pic:pic xmlns:pic="http://schemas.openxmlformats.org/drawingml/2006/picture">
+                  <pic:nvPicPr>
+                    <pic:cNvPr id="13" name="addingacc.PNG"/>
+                    <pic:cNvPicPr/>
+                  </pic:nvPicPr>
+                  <pic:blipFill>
+                    <a:blip r:embed="rId20">
+                      <a:extLst>
+                        <a:ext uri="{28A0092B-C50C-407E-A947-70E740481C1C}">
+                          <a14:useLocalDpi xmlns:a14="http://schemas.microsoft.com/office/drawing/2010/main" val="0"/>
+                        </a:ext>
+                      </a:extLst>
+                    </a:blip>
+                    <a:stretch>
+                      <a:fillRect/>
+                    </a:stretch>
+                  </pic:blipFill>
+                  <pic:spPr>
+                    <a:xfrm>
+                      <a:off x="0" y="0"/>
+                      <a:ext cx="5563376" cy="743054"/>
+                    </a:xfrm>
+                    <a:prstGeom prst="rect">
+                      <a:avLst/>
+                    </a:prstGeom>
+                  </pic:spPr>
+                </pic:pic>
+              </a:graphicData>
+            </a:graphic>
+          </wp:inline>
+        </w:drawing>
+      </w:r>
+      <w:r>
+        <w:br/>
+      </w:r>
+    </w:p>
+    <w:p>
+      <w:pPr>
+        <w:pStyle w:val="ListParagraph"/>
+        <w:numPr>
+          <w:ilvl w:val="0"/>
+          <w:numId w:val="1"/>
+        </w:numPr>
+      </w:pPr>
+      <w:r>
+        <w:lastRenderedPageBreak/>
+        <w:t xml:space="preserve">Submit a screenshot of deleting accounts to the </w:t>
+      </w:r>
+      <w:proofErr w:type="spellStart"/>
+      <w:r>
+        <w:t>db</w:t>
+      </w:r>
+      <w:proofErr w:type="spellEnd"/>
+      <w:r>
+        <w:br/>
+      </w:r>
+      <w:r>
+        <w:rPr>
+          <w:noProof/>
+        </w:rPr>
+        <w:drawing>
+          <wp:inline distT="0" distB="0" distL="0" distR="0">
+            <wp:extent cx="5943600" cy="1630680"/>
+            <wp:effectExtent l="0" t="0" r="0" b="7620"/>
+            <wp:docPr id="14" name="Picture 14"/>
+            <wp:cNvGraphicFramePr>
+              <a:graphicFrameLocks xmlns:a="http://schemas.openxmlformats.org/drawingml/2006/main" noChangeAspect="1"/>
+            </wp:cNvGraphicFramePr>
+            <a:graphic xmlns:a="http://schemas.openxmlformats.org/drawingml/2006/main">
+              <a:graphicData uri="http://schemas.openxmlformats.org/drawingml/2006/picture">
+                <pic:pic xmlns:pic="http://schemas.openxmlformats.org/drawingml/2006/picture">
+                  <pic:nvPicPr>
+                    <pic:cNvPr id="14" name="AccDel.PNG"/>
+                    <pic:cNvPicPr/>
+                  </pic:nvPicPr>
+                  <pic:blipFill>
+                    <a:blip r:embed="rId21">
+                      <a:extLst>
+                        <a:ext uri="{28A0092B-C50C-407E-A947-70E740481C1C}">
+                          <a14:useLocalDpi xmlns:a14="http://schemas.microsoft.com/office/drawing/2010/main" val="0"/>
+                        </a:ext>
+                      </a:extLst>
+                    </a:blip>
+                    <a:stretch>
+                      <a:fillRect/>
+                    </a:stretch>
+                  </pic:blipFill>
+                  <pic:spPr>
+                    <a:xfrm>
+                      <a:off x="0" y="0"/>
+                      <a:ext cx="5943600" cy="1630680"/>
+                    </a:xfrm>
+                    <a:prstGeom prst="rect">
+                      <a:avLst/>
+                    </a:prstGeom>
+                  </pic:spPr>
+                </pic:pic>
+              </a:graphicData>
+            </a:graphic>
+          </wp:inline>
+        </w:drawing>
+      </w:r>
+    </w:p>
+    <w:p>
+      <w:pPr>
+        <w:pStyle w:val="ListParagraph"/>
+        <w:numPr>
+          <w:ilvl w:val="0"/>
+          <w:numId w:val="1"/>
+        </w:numPr>
+      </w:pPr>
+      <w:r>
+        <w:t xml:space="preserve">Submit a screenshot of getting </w:t>
+      </w:r>
+      <w:proofErr w:type="gramStart"/>
+      <w:r>
+        <w:t>a</w:t>
+      </w:r>
+      <w:proofErr w:type="gramEnd"/>
+      <w:r>
+        <w:t xml:space="preserve"> accounts to the </w:t>
+      </w:r>
+      <w:proofErr w:type="spellStart"/>
+      <w:r>
+        <w:t>db</w:t>
+      </w:r>
+      <w:proofErr w:type="spellEnd"/>
+      <w:r>
+        <w:br/>
+      </w:r>
+      <w:r>
+        <w:rPr>
+          <w:noProof/>
+        </w:rPr>
+        <w:drawing>
+          <wp:inline distT="0" distB="0" distL="0" distR="0">
+            <wp:extent cx="5943600" cy="1682115"/>
+            <wp:effectExtent l="0" t="0" r="0" b="0"/>
+            <wp:docPr id="15" name="Picture 15"/>
+            <wp:cNvGraphicFramePr>
+              <a:graphicFrameLocks xmlns:a="http://schemas.openxmlformats.org/drawingml/2006/main" noChangeAspect="1"/>
+            </wp:cNvGraphicFramePr>
+            <a:graphic xmlns:a="http://schemas.openxmlformats.org/drawingml/2006/main">
+              <a:graphicData uri="http://schemas.openxmlformats.org/drawingml/2006/picture">
+                <pic:pic xmlns:pic="http://schemas.openxmlformats.org/drawingml/2006/picture">
+                  <pic:nvPicPr>
+                    <pic:cNvPr id="15" name="GetAccos.PNG"/>
+                    <pic:cNvPicPr/>
+                  </pic:nvPicPr>
+                  <pic:blipFill>
+                    <a:blip r:embed="rId22">
+                      <a:extLst>
+                        <a:ext uri="{28A0092B-C50C-407E-A947-70E740481C1C}">
+                          <a14:useLocalDpi xmlns:a14="http://schemas.microsoft.com/office/drawing/2010/main" val="0"/>
+                        </a:ext>
+                      </a:extLst>
+                    </a:blip>
+                    <a:stretch>
+                      <a:fillRect/>
+                    </a:stretch>
+                  </pic:blipFill>
+                  <pic:spPr>
+                    <a:xfrm>
+                      <a:off x="0" y="0"/>
+                      <a:ext cx="5943600" cy="1682115"/>
+                    </a:xfrm>
+                    <a:prstGeom prst="rect">
+                      <a:avLst/>
+                    </a:prstGeom>
+                  </pic:spPr>
+                </pic:pic>
+              </a:graphicData>
+            </a:graphic>
+          </wp:inline>
+        </w:drawing>
+      </w:r>
+    </w:p>
+    <w:p>
+      <w:pPr>
+        <w:pStyle w:val="ListParagraph"/>
+        <w:numPr>
+          <w:ilvl w:val="0"/>
+          <w:numId w:val="1"/>
+        </w:numPr>
+      </w:pPr>
+      <w:r>
+        <w:t xml:space="preserve">Submit a screenshot of updating accounts to the </w:t>
+      </w:r>
+      <w:proofErr w:type="spellStart"/>
+      <w:r>
+        <w:t>db</w:t>
+      </w:r>
+      <w:proofErr w:type="spellEnd"/>
+    </w:p>
+    <w:p>
+      <w:pPr>
+        <w:pStyle w:val="ListParagraph"/>
+      </w:pPr>
+      <w:r>
+        <w:rPr>
+          <w:noProof/>
+        </w:rPr>
+        <w:drawing>
+          <wp:inline distT="0" distB="0" distL="0" distR="0">
+            <wp:extent cx="5915851" cy="1695687"/>
+            <wp:effectExtent l="0" t="0" r="0" b="0"/>
+            <wp:docPr id="16" name="Picture 16"/>
+            <wp:cNvGraphicFramePr>
+              <a:graphicFrameLocks xmlns:a="http://schemas.openxmlformats.org/drawingml/2006/main" noChangeAspect="1"/>
+            </wp:cNvGraphicFramePr>
+            <a:graphic xmlns:a="http://schemas.openxmlformats.org/drawingml/2006/main">
+              <a:graphicData uri="http://schemas.openxmlformats.org/drawingml/2006/picture">
+                <pic:pic xmlns:pic="http://schemas.openxmlformats.org/drawingml/2006/picture">
+                  <pic:nvPicPr>
+                    <pic:cNvPr id="16" name="Update.PNG"/>
+                    <pic:cNvPicPr/>
+                  </pic:nvPicPr>
+                  <pic:blipFill>
+                    <a:blip r:embed="rId23">
+                      <a:extLst>
+                        <a:ext uri="{28A0092B-C50C-407E-A947-70E740481C1C}">
+                          <a14:useLocalDpi xmlns:a14="http://schemas.microsoft.com/office/drawing/2010/main" val="0"/>
+                        </a:ext>
+                      </a:extLst>
+                    </a:blip>
+                    <a:stretch>
+                      <a:fillRect/>
+                    </a:stretch>
+                  </pic:blipFill>
+                  <pic:spPr>
+                    <a:xfrm>
+                      <a:off x="0" y="0"/>
+                      <a:ext cx="5915851" cy="1695687"/>
+                    </a:xfrm>
+                    <a:prstGeom prst="rect">
+                      <a:avLst/>
+                    </a:prstGeom>
+                  </pic:spPr>
+                </pic:pic>
+              </a:graphicData>
+            </a:graphic>
+          </wp:inline>
+        </w:drawing>
+      </w:r>
+    </w:p>
+    <w:p>
+      <w:pPr>
+        <w:pStyle w:val="ListParagraph"/>
+        <w:numPr>
+          <w:ilvl w:val="0"/>
+          <w:numId w:val="1"/>
+        </w:numPr>
+      </w:pPr>
+      <w:r>
+        <w:t>Submit a screenshot of your account.js showing the 6 main functions of the file</w:t>
+      </w:r>
+    </w:p>
+    <w:p>
+      <w:pPr>
+        <w:pStyle w:val="ListParagraph"/>
+      </w:pPr>
       <w:bookmarkStart w:id="0" w:name="_GoBack"/>
+      <w:r>
+        <w:rPr>
+          <w:noProof/>
+        </w:rPr>
+        <w:lastRenderedPageBreak/>
+        <w:drawing>
+          <wp:inline distT="0" distB="0" distL="0" distR="0">
+            <wp:extent cx="5943600" cy="3408680"/>
+            <wp:effectExtent l="0" t="0" r="0" b="1270"/>
+            <wp:docPr id="17" name="Picture 17"/>
+            <wp:cNvGraphicFramePr>
+              <a:graphicFrameLocks xmlns:a="http://schemas.openxmlformats.org/drawingml/2006/main" noChangeAspect="1"/>
+            </wp:cNvGraphicFramePr>
+            <a:graphic xmlns:a="http://schemas.openxmlformats.org/drawingml/2006/main">
+              <a:graphicData uri="http://schemas.openxmlformats.org/drawingml/2006/picture">
+                <pic:pic xmlns:pic="http://schemas.openxmlformats.org/drawingml/2006/picture">
+                  <pic:nvPicPr>
+                    <pic:cNvPr id="17" name="updateFuncs.PNG"/>
+                    <pic:cNvPicPr/>
+                  </pic:nvPicPr>
+                  <pic:blipFill>
+                    <a:blip r:embed="rId24">
+                      <a:extLst>
+                        <a:ext uri="{28A0092B-C50C-407E-A947-70E740481C1C}">
+                          <a14:useLocalDpi xmlns:a14="http://schemas.microsoft.com/office/drawing/2010/main" val="0"/>
+                        </a:ext>
+                      </a:extLst>
+                    </a:blip>
+                    <a:stretch>
+                      <a:fillRect/>
+                    </a:stretch>
+                  </pic:blipFill>
+                  <pic:spPr>
+                    <a:xfrm>
+                      <a:off x="0" y="0"/>
+                      <a:ext cx="5943600" cy="3408680"/>
+                    </a:xfrm>
+                    <a:prstGeom prst="rect">
+                      <a:avLst/>
+                    </a:prstGeom>
+                  </pic:spPr>
+                </pic:pic>
+              </a:graphicData>
+            </a:graphic>
+          </wp:inline>
+        </w:drawing>
+      </w:r>
       <w:bookmarkEnd w:id="0"/>
     </w:p>
-    <w:p>
-      <w:r>
-        <w:t>Part 5 Web API Questions</w:t>
-      </w:r>
-    </w:p>
-    <w:p>
-      <w:pPr>
-        <w:pStyle w:val="ListParagraph"/>
-        <w:numPr>
-          <w:ilvl w:val="0"/>
-          <w:numId w:val="1"/>
-        </w:numPr>
-      </w:pPr>
-      <w:r>
-        <w:t xml:space="preserve">What does the </w:t>
-      </w:r>
-      <w:proofErr w:type="spellStart"/>
-      <w:r>
-        <w:t>router.get</w:t>
-      </w:r>
-      <w:proofErr w:type="spellEnd"/>
-      <w:r>
-        <w:t xml:space="preserve"> methods do?</w:t>
-      </w:r>
-      <w:r>
-        <w:br/>
-      </w:r>
-    </w:p>
-    <w:p>
-      <w:pPr>
-        <w:pStyle w:val="ListParagraph"/>
-        <w:numPr>
-          <w:ilvl w:val="0"/>
-          <w:numId w:val="1"/>
-        </w:numPr>
-      </w:pPr>
-      <w:r>
-        <w:t>What is the purpose of the constants in the file accounts.js?</w:t>
-      </w:r>
-      <w:r>
-        <w:br/>
-      </w:r>
-    </w:p>
-    <w:p>
-      <w:pPr>
-        <w:pStyle w:val="ListParagraph"/>
-        <w:numPr>
-          <w:ilvl w:val="0"/>
-          <w:numId w:val="1"/>
-        </w:numPr>
-      </w:pPr>
-      <w:r>
-        <w:lastRenderedPageBreak/>
-        <w:t>Submit a screen shot of pulling the accounts using index.js (Before the Accounts Unit Test portion).</w:t>
-      </w:r>
-      <w:r>
-        <w:br/>
-      </w:r>
-    </w:p>
-    <w:p>
-      <w:pPr>
-        <w:pStyle w:val="ListParagraph"/>
-        <w:numPr>
-          <w:ilvl w:val="0"/>
-          <w:numId w:val="1"/>
-        </w:numPr>
-      </w:pPr>
-      <w:r>
-        <w:t xml:space="preserve">Submit a screenshot of adding accounts to the </w:t>
-      </w:r>
-      <w:proofErr w:type="spellStart"/>
-      <w:r>
-        <w:t>db</w:t>
-      </w:r>
-      <w:proofErr w:type="spellEnd"/>
-      <w:r>
-        <w:br/>
-      </w:r>
-    </w:p>
-    <w:p>
-      <w:pPr>
-        <w:pStyle w:val="ListParagraph"/>
-        <w:numPr>
-          <w:ilvl w:val="0"/>
-          <w:numId w:val="1"/>
-        </w:numPr>
-      </w:pPr>
-      <w:r>
-        <w:t xml:space="preserve">Submit a screenshot of deleting accounts to the </w:t>
-      </w:r>
-      <w:proofErr w:type="spellStart"/>
-      <w:r>
-        <w:t>db</w:t>
-      </w:r>
-      <w:proofErr w:type="spellEnd"/>
-      <w:r>
-        <w:br/>
-      </w:r>
-    </w:p>
-    <w:p>
-      <w:pPr>
-        <w:pStyle w:val="ListParagraph"/>
-        <w:numPr>
-          <w:ilvl w:val="0"/>
-          <w:numId w:val="1"/>
-        </w:numPr>
-      </w:pPr>
-      <w:r>
-        <w:t xml:space="preserve">Submit a screenshot of getting </w:t>
-      </w:r>
-      <w:proofErr w:type="gramStart"/>
-      <w:r>
-        <w:t>a</w:t>
-      </w:r>
-      <w:proofErr w:type="gramEnd"/>
-      <w:r>
-        <w:t xml:space="preserve"> accounts to the </w:t>
-      </w:r>
-      <w:proofErr w:type="spellStart"/>
-      <w:r>
-        <w:t>db</w:t>
-      </w:r>
-      <w:proofErr w:type="spellEnd"/>
-      <w:r>
-        <w:br/>
-      </w:r>
-    </w:p>
-    <w:p>
-      <w:pPr>
-        <w:pStyle w:val="ListParagraph"/>
-        <w:numPr>
-          <w:ilvl w:val="0"/>
-          <w:numId w:val="1"/>
-        </w:numPr>
-      </w:pPr>
-      <w:r>
-        <w:t xml:space="preserve">Submit a screenshot of updating accounts to the </w:t>
-      </w:r>
-      <w:proofErr w:type="spellStart"/>
-      <w:r>
-        <w:t>db</w:t>
-      </w:r>
-      <w:proofErr w:type="spellEnd"/>
-      <w:r>
-        <w:br/>
-      </w:r>
-    </w:p>
-    <w:p>
-      <w:pPr>
-        <w:pStyle w:val="ListParagraph"/>
-        <w:numPr>
-          <w:ilvl w:val="0"/>
-          <w:numId w:val="1"/>
-        </w:numPr>
-      </w:pPr>
-      <w:r>
-        <w:t>Submit a screenshot of your account.js showing the 6 main functions of the file</w:t>
-      </w:r>
-    </w:p>
     <w:sectPr>
-      <w:headerReference w:type="default" r:id="rId16"/>
+      <w:headerReference w:type="default" r:id="rId25"/>
       <w:pgSz w:w="12240" w:h="15840"/>
       <w:pgMar w:top="1440" w:right="1440" w:bottom="1440" w:left="1440" w:header="720" w:footer="720" w:gutter="0"/>
       <w:cols w:space="720"/>

</xml_diff>